<commit_message>
Update Introdução ao curso 3.docx
</commit_message>
<xml_diff>
--- a/Tema 3 -  Construir wireframes e protótipos de baixa fidelidade/Semana 1/Introdução ao curso 3.docx
+++ b/Tema 3 -  Construir wireframes e protótipos de baixa fidelidade/Semana 1/Introdução ao curso 3.docx
@@ -197,107 +197,7 @@
           <w:sz w:val="21"/>
           <w:szCs w:val="21"/>
         </w:rPr>
-        <w:t xml:space="preserve">Boas-vindas a “Construir </w:t>
-      </w:r>
-      <w:proofErr w:type="spellStart"/>
-      <w:r>
-        <w:rPr>
-          <w:rFonts w:ascii="Arial" w:hAnsi="Arial" w:cs="Arial"/>
-          <w:color w:val="1F1F1F"/>
-          <w:sz w:val="21"/>
-          <w:szCs w:val="21"/>
-        </w:rPr>
-        <w:t>wireframes</w:t>
-      </w:r>
-      <w:proofErr w:type="spellEnd"/>
-      <w:r>
-        <w:rPr>
-          <w:rFonts w:ascii="Arial" w:hAnsi="Arial" w:cs="Arial"/>
-          <w:color w:val="1F1F1F"/>
-          <w:sz w:val="21"/>
-          <w:szCs w:val="21"/>
-        </w:rPr>
-        <w:t xml:space="preserve"> e protótipos de baixa fidelidade”, o terceiro dos sete cursos do Certificado de Design de UX do Google. Neste curso, você vai continuar trabalhando na instrução do projeto que você selecionou durante o curso anterior do programa, com foco no design de um aplicativo móvel. Você vai começar desenhando </w:t>
-      </w:r>
-      <w:proofErr w:type="spellStart"/>
-      <w:r>
-        <w:rPr>
-          <w:rFonts w:ascii="Arial" w:hAnsi="Arial" w:cs="Arial"/>
-          <w:color w:val="1F1F1F"/>
-          <w:sz w:val="21"/>
-          <w:szCs w:val="21"/>
-        </w:rPr>
-        <w:t>storyboards</w:t>
-      </w:r>
-      <w:proofErr w:type="spellEnd"/>
-      <w:r>
-        <w:rPr>
-          <w:rFonts w:ascii="Arial" w:hAnsi="Arial" w:cs="Arial"/>
-          <w:color w:val="1F1F1F"/>
-          <w:sz w:val="21"/>
-          <w:szCs w:val="21"/>
-        </w:rPr>
-        <w:t xml:space="preserve"> e se familiarizando com os fundamentos do desenho. Em seguida, você vai criar </w:t>
-      </w:r>
-      <w:proofErr w:type="spellStart"/>
-      <w:r>
-        <w:rPr>
-          <w:rFonts w:ascii="Arial" w:hAnsi="Arial" w:cs="Arial"/>
-          <w:color w:val="1F1F1F"/>
-          <w:sz w:val="21"/>
-          <w:szCs w:val="21"/>
-        </w:rPr>
-        <w:t>wireframes</w:t>
-      </w:r>
-      <w:proofErr w:type="spellEnd"/>
-      <w:r>
-        <w:rPr>
-          <w:rFonts w:ascii="Arial" w:hAnsi="Arial" w:cs="Arial"/>
-          <w:color w:val="1F1F1F"/>
-          <w:sz w:val="21"/>
-          <w:szCs w:val="21"/>
-        </w:rPr>
-        <w:t xml:space="preserve"> no papel e na ferramenta de design </w:t>
-      </w:r>
-      <w:proofErr w:type="spellStart"/>
-      <w:r>
-        <w:rPr>
-          <w:rFonts w:ascii="Arial" w:hAnsi="Arial" w:cs="Arial"/>
-          <w:color w:val="1F1F1F"/>
-          <w:sz w:val="21"/>
-          <w:szCs w:val="21"/>
-        </w:rPr>
-        <w:t>Figma</w:t>
-      </w:r>
-      <w:proofErr w:type="spellEnd"/>
-      <w:r>
-        <w:rPr>
-          <w:rFonts w:ascii="Arial" w:hAnsi="Arial" w:cs="Arial"/>
-          <w:color w:val="1F1F1F"/>
-          <w:sz w:val="21"/>
-          <w:szCs w:val="21"/>
-        </w:rPr>
-        <w:t xml:space="preserve">. Você também vai criar protótipos de papel e protótipos digitais de baixa fidelidade no </w:t>
-      </w:r>
-      <w:proofErr w:type="spellStart"/>
-      <w:r>
-        <w:rPr>
-          <w:rFonts w:ascii="Arial" w:hAnsi="Arial" w:cs="Arial"/>
-          <w:color w:val="1F1F1F"/>
-          <w:sz w:val="21"/>
-          <w:szCs w:val="21"/>
-        </w:rPr>
-        <w:t>Figma</w:t>
-      </w:r>
-      <w:proofErr w:type="spellEnd"/>
-      <w:r>
-        <w:rPr>
-          <w:rFonts w:ascii="Arial" w:hAnsi="Arial" w:cs="Arial"/>
-          <w:color w:val="1F1F1F"/>
-          <w:sz w:val="21"/>
-          <w:szCs w:val="21"/>
-        </w:rPr>
-        <w:t>. Essas atividades práticas simulam tarefas reais do trabalho de um designer iniciante de UX. </w:t>
+        <w:t>Boas-vindas a “Construir wireframes e protótipos de baixa fidelidade”, o terceiro dos sete cursos do Certificado de Design de UX do Google. Neste curso, você vai continuar trabalhando na instrução do projeto que você selecionou durante o curso anterior do programa, com foco no design de um aplicativo móvel. Você vai começar desenhando storyboards e se familiarizando com os fundamentos do desenho. Em seguida, você vai criar wireframes no papel e na ferramenta de design Figma. Você também vai criar protótipos de papel e protótipos digitais de baixa fidelidade no Figma. Essas atividades práticas simulam tarefas reais do trabalho de um designer iniciante de UX. </w:t>
       </w:r>
     </w:p>
     <w:p>
@@ -402,29 +302,7 @@
           <w:sz w:val="21"/>
           <w:szCs w:val="21"/>
         </w:rPr>
-        <w:t xml:space="preserve">Construir </w:t>
-      </w:r>
-      <w:proofErr w:type="spellStart"/>
-      <w:r>
-        <w:rPr>
-          <w:rStyle w:val="Forte"/>
-          <w:rFonts w:ascii="unset" w:hAnsi="unset" w:cs="Arial"/>
-          <w:color w:val="1F1F1F"/>
-          <w:sz w:val="21"/>
-          <w:szCs w:val="21"/>
-        </w:rPr>
-        <w:t>wireframes</w:t>
-      </w:r>
-      <w:proofErr w:type="spellEnd"/>
-      <w:r>
-        <w:rPr>
-          <w:rStyle w:val="Forte"/>
-          <w:rFonts w:ascii="unset" w:hAnsi="unset" w:cs="Arial"/>
-          <w:color w:val="1F1F1F"/>
-          <w:sz w:val="21"/>
-          <w:szCs w:val="21"/>
-        </w:rPr>
-        <w:t xml:space="preserve"> e protótipos de baixa fidelidade </w:t>
+        <w:t xml:space="preserve">Construir wireframes e protótipos de baixa fidelidade </w:t>
       </w:r>
       <w:r>
         <w:rPr>
@@ -498,19 +376,8 @@
             <w:sz w:val="21"/>
             <w:szCs w:val="21"/>
           </w:rPr>
-          <w:t xml:space="preserve">Criar projetos e protótipos de alta fidelidade no </w:t>
+          <w:t>Criar projetos e protótipos de alta fidelidade no Figma</w:t>
         </w:r>
-        <w:proofErr w:type="spellStart"/>
-        <w:r>
-          <w:rPr>
-            <w:rStyle w:val="Hyperlink"/>
-            <w:rFonts w:ascii="Arial" w:hAnsi="Arial" w:cs="Arial"/>
-            <w:sz w:val="21"/>
-            <w:szCs w:val="21"/>
-          </w:rPr>
-          <w:t>Figma</w:t>
-        </w:r>
-        <w:proofErr w:type="spellEnd"/>
       </w:hyperlink>
     </w:p>
     <w:p>
@@ -633,9 +500,30 @@
           <w:sz w:val="21"/>
           <w:szCs w:val="21"/>
         </w:rPr>
-        <w:t xml:space="preserve">Semana 1: </w:t>
-      </w:r>
-      <w:proofErr w:type="spellStart"/>
+        <w:t xml:space="preserve">Semana 1: Storyboards e wireframes. </w:t>
+      </w:r>
+      <w:r>
+        <w:rPr>
+          <w:rFonts w:ascii="Arial" w:hAnsi="Arial" w:cs="Arial"/>
+          <w:color w:val="1F1F1F"/>
+          <w:sz w:val="21"/>
+          <w:szCs w:val="21"/>
+        </w:rPr>
+        <w:t>Você começará aprendendo como usar resultados de pesquisa para embasar a idealização durante o processo de design. Em seguida, você vai criar dois tipos de storyboards: visão geral e close-up. Depois, você vai desenhar seus primeiros wireframes para explorar os benefícios dessa prática. Lembre-se de que, neste ponto do processo de design, você deve ter muitas ideias de designs que atendem às necessidades reais do usuário. Essas ideias precisam ser refinadas, e é para isso que servem os wireframes.</w:t>
+      </w:r>
+    </w:p>
+    <w:p>
+      <w:pPr>
+        <w:pStyle w:val="NormalWeb"/>
+        <w:shd w:val="clear" w:color="auto" w:fill="FFFFFF"/>
+        <w:spacing w:before="0" w:beforeAutospacing="0"/>
+        <w:rPr>
+          <w:rFonts w:ascii="Arial" w:hAnsi="Arial" w:cs="Arial"/>
+          <w:color w:val="1F1F1F"/>
+          <w:sz w:val="21"/>
+          <w:szCs w:val="21"/>
+        </w:rPr>
+      </w:pPr>
       <w:r>
         <w:rPr>
           <w:rStyle w:val="Forte"/>
@@ -644,9 +532,30 @@
           <w:sz w:val="21"/>
           <w:szCs w:val="21"/>
         </w:rPr>
-        <w:t>Storyboards</w:t>
-      </w:r>
-      <w:proofErr w:type="spellEnd"/>
+        <w:t xml:space="preserve">Semana 2: Como criar wireframes de papel e digitais. </w:t>
+      </w:r>
+      <w:r>
+        <w:rPr>
+          <w:rFonts w:ascii="Arial" w:hAnsi="Arial" w:cs="Arial"/>
+          <w:color w:val="1F1F1F"/>
+          <w:sz w:val="21"/>
+          <w:szCs w:val="21"/>
+        </w:rPr>
+        <w:t>Esta é uma parte muito prática do curso em que você desenhará wireframes para um aplicativo móvel. Primeiro, você vai desenhar muitos wireframes no papel. Em seguida, você fará a transição para wireframes digitais na ferramenta de design Figma. Você também aprenderá a usar o Figma da melhor maneira possível. Por fim, você aplicará os Princípios de Gestalt, como similaridade, proximidade e região comum, aos wireframes.</w:t>
+      </w:r>
+    </w:p>
+    <w:p>
+      <w:pPr>
+        <w:pStyle w:val="NormalWeb"/>
+        <w:shd w:val="clear" w:color="auto" w:fill="FFFFFF"/>
+        <w:spacing w:before="0" w:beforeAutospacing="0"/>
+        <w:rPr>
+          <w:rFonts w:ascii="Arial" w:hAnsi="Arial" w:cs="Arial"/>
+          <w:color w:val="1F1F1F"/>
+          <w:sz w:val="21"/>
+          <w:szCs w:val="21"/>
+        </w:rPr>
+      </w:pPr>
       <w:r>
         <w:rPr>
           <w:rStyle w:val="Forte"/>
@@ -655,294 +564,6 @@
           <w:sz w:val="21"/>
           <w:szCs w:val="21"/>
         </w:rPr>
-        <w:t xml:space="preserve"> e </w:t>
-      </w:r>
-      <w:proofErr w:type="spellStart"/>
-      <w:r>
-        <w:rPr>
-          <w:rStyle w:val="Forte"/>
-          <w:rFonts w:ascii="unset" w:hAnsi="unset" w:cs="Arial"/>
-          <w:color w:val="1F1F1F"/>
-          <w:sz w:val="21"/>
-          <w:szCs w:val="21"/>
-        </w:rPr>
-        <w:t>wireframes</w:t>
-      </w:r>
-      <w:proofErr w:type="spellEnd"/>
-      <w:r>
-        <w:rPr>
-          <w:rStyle w:val="Forte"/>
-          <w:rFonts w:ascii="unset" w:hAnsi="unset" w:cs="Arial"/>
-          <w:color w:val="1F1F1F"/>
-          <w:sz w:val="21"/>
-          <w:szCs w:val="21"/>
-        </w:rPr>
-        <w:t xml:space="preserve">. </w:t>
-      </w:r>
-      <w:r>
-        <w:rPr>
-          <w:rFonts w:ascii="Arial" w:hAnsi="Arial" w:cs="Arial"/>
-          <w:color w:val="1F1F1F"/>
-          <w:sz w:val="21"/>
-          <w:szCs w:val="21"/>
-        </w:rPr>
-        <w:t xml:space="preserve">Você começará aprendendo como usar resultados de pesquisa para embasar a idealização durante o processo de design. Em seguida, você vai criar dois tipos de </w:t>
-      </w:r>
-      <w:proofErr w:type="spellStart"/>
-      <w:r>
-        <w:rPr>
-          <w:rFonts w:ascii="Arial" w:hAnsi="Arial" w:cs="Arial"/>
-          <w:color w:val="1F1F1F"/>
-          <w:sz w:val="21"/>
-          <w:szCs w:val="21"/>
-        </w:rPr>
-        <w:t>storyboards</w:t>
-      </w:r>
-      <w:proofErr w:type="spellEnd"/>
-      <w:r>
-        <w:rPr>
-          <w:rFonts w:ascii="Arial" w:hAnsi="Arial" w:cs="Arial"/>
-          <w:color w:val="1F1F1F"/>
-          <w:sz w:val="21"/>
-          <w:szCs w:val="21"/>
-        </w:rPr>
-        <w:t xml:space="preserve">: visão geral e close-up. Depois, você vai desenhar seus primeiros </w:t>
-      </w:r>
-      <w:proofErr w:type="spellStart"/>
-      <w:r>
-        <w:rPr>
-          <w:rFonts w:ascii="Arial" w:hAnsi="Arial" w:cs="Arial"/>
-          <w:color w:val="1F1F1F"/>
-          <w:sz w:val="21"/>
-          <w:szCs w:val="21"/>
-        </w:rPr>
-        <w:t>wireframes</w:t>
-      </w:r>
-      <w:proofErr w:type="spellEnd"/>
-      <w:r>
-        <w:rPr>
-          <w:rFonts w:ascii="Arial" w:hAnsi="Arial" w:cs="Arial"/>
-          <w:color w:val="1F1F1F"/>
-          <w:sz w:val="21"/>
-          <w:szCs w:val="21"/>
-        </w:rPr>
-        <w:t xml:space="preserve"> para explorar os benefícios dessa prática. Lembre-se de que, neste ponto do processo de design, você deve ter muitas ideias de designs que atendem às necessidades reais do usuário. Essas ideias precisam ser refinadas, e é para isso que servem os </w:t>
-      </w:r>
-      <w:proofErr w:type="spellStart"/>
-      <w:r>
-        <w:rPr>
-          <w:rFonts w:ascii="Arial" w:hAnsi="Arial" w:cs="Arial"/>
-          <w:color w:val="1F1F1F"/>
-          <w:sz w:val="21"/>
-          <w:szCs w:val="21"/>
-        </w:rPr>
-        <w:t>wireframes</w:t>
-      </w:r>
-      <w:proofErr w:type="spellEnd"/>
-      <w:r>
-        <w:rPr>
-          <w:rFonts w:ascii="Arial" w:hAnsi="Arial" w:cs="Arial"/>
-          <w:color w:val="1F1F1F"/>
-          <w:sz w:val="21"/>
-          <w:szCs w:val="21"/>
-        </w:rPr>
-        <w:t>.</w:t>
-      </w:r>
-    </w:p>
-    <w:p>
-      <w:pPr>
-        <w:pStyle w:val="NormalWeb"/>
-        <w:shd w:val="clear" w:color="auto" w:fill="FFFFFF"/>
-        <w:spacing w:before="0" w:beforeAutospacing="0"/>
-        <w:rPr>
-          <w:rFonts w:ascii="Arial" w:hAnsi="Arial" w:cs="Arial"/>
-          <w:color w:val="1F1F1F"/>
-          <w:sz w:val="21"/>
-          <w:szCs w:val="21"/>
-        </w:rPr>
-      </w:pPr>
-      <w:r>
-        <w:rPr>
-          <w:rStyle w:val="Forte"/>
-          <w:rFonts w:ascii="unset" w:hAnsi="unset" w:cs="Arial"/>
-          <w:color w:val="1F1F1F"/>
-          <w:sz w:val="21"/>
-          <w:szCs w:val="21"/>
-        </w:rPr>
-        <w:t xml:space="preserve">Semana 2: Como criar </w:t>
-      </w:r>
-      <w:proofErr w:type="spellStart"/>
-      <w:r>
-        <w:rPr>
-          <w:rStyle w:val="Forte"/>
-          <w:rFonts w:ascii="unset" w:hAnsi="unset" w:cs="Arial"/>
-          <w:color w:val="1F1F1F"/>
-          <w:sz w:val="21"/>
-          <w:szCs w:val="21"/>
-        </w:rPr>
-        <w:t>wireframes</w:t>
-      </w:r>
-      <w:proofErr w:type="spellEnd"/>
-      <w:r>
-        <w:rPr>
-          <w:rStyle w:val="Forte"/>
-          <w:rFonts w:ascii="unset" w:hAnsi="unset" w:cs="Arial"/>
-          <w:color w:val="1F1F1F"/>
-          <w:sz w:val="21"/>
-          <w:szCs w:val="21"/>
-        </w:rPr>
-        <w:t xml:space="preserve"> de papel e digitais. </w:t>
-      </w:r>
-      <w:r>
-        <w:rPr>
-          <w:rFonts w:ascii="Arial" w:hAnsi="Arial" w:cs="Arial"/>
-          <w:color w:val="1F1F1F"/>
-          <w:sz w:val="21"/>
-          <w:szCs w:val="21"/>
-        </w:rPr>
-        <w:t xml:space="preserve">Esta é uma parte muito prática do curso em que você desenhará </w:t>
-      </w:r>
-      <w:proofErr w:type="spellStart"/>
-      <w:r>
-        <w:rPr>
-          <w:rFonts w:ascii="Arial" w:hAnsi="Arial" w:cs="Arial"/>
-          <w:color w:val="1F1F1F"/>
-          <w:sz w:val="21"/>
-          <w:szCs w:val="21"/>
-        </w:rPr>
-        <w:t>wireframes</w:t>
-      </w:r>
-      <w:proofErr w:type="spellEnd"/>
-      <w:r>
-        <w:rPr>
-          <w:rFonts w:ascii="Arial" w:hAnsi="Arial" w:cs="Arial"/>
-          <w:color w:val="1F1F1F"/>
-          <w:sz w:val="21"/>
-          <w:szCs w:val="21"/>
-        </w:rPr>
-        <w:t xml:space="preserve"> para um aplicativo móvel. Primeiro, você vai desenhar muitos </w:t>
-      </w:r>
-      <w:proofErr w:type="spellStart"/>
-      <w:r>
-        <w:rPr>
-          <w:rFonts w:ascii="Arial" w:hAnsi="Arial" w:cs="Arial"/>
-          <w:color w:val="1F1F1F"/>
-          <w:sz w:val="21"/>
-          <w:szCs w:val="21"/>
-        </w:rPr>
-        <w:t>wireframes</w:t>
-      </w:r>
-      <w:proofErr w:type="spellEnd"/>
-      <w:r>
-        <w:rPr>
-          <w:rFonts w:ascii="Arial" w:hAnsi="Arial" w:cs="Arial"/>
-          <w:color w:val="1F1F1F"/>
-          <w:sz w:val="21"/>
-          <w:szCs w:val="21"/>
-        </w:rPr>
-        <w:t xml:space="preserve"> no papel. Em seguida, você fará a transição para </w:t>
-      </w:r>
-      <w:proofErr w:type="spellStart"/>
-      <w:r>
-        <w:rPr>
-          <w:rFonts w:ascii="Arial" w:hAnsi="Arial" w:cs="Arial"/>
-          <w:color w:val="1F1F1F"/>
-          <w:sz w:val="21"/>
-          <w:szCs w:val="21"/>
-        </w:rPr>
-        <w:t>wireframes</w:t>
-      </w:r>
-      <w:proofErr w:type="spellEnd"/>
-      <w:r>
-        <w:rPr>
-          <w:rFonts w:ascii="Arial" w:hAnsi="Arial" w:cs="Arial"/>
-          <w:color w:val="1F1F1F"/>
-          <w:sz w:val="21"/>
-          <w:szCs w:val="21"/>
-        </w:rPr>
-        <w:t xml:space="preserve"> digitais na ferramenta de design </w:t>
-      </w:r>
-      <w:proofErr w:type="spellStart"/>
-      <w:r>
-        <w:rPr>
-          <w:rFonts w:ascii="Arial" w:hAnsi="Arial" w:cs="Arial"/>
-          <w:color w:val="1F1F1F"/>
-          <w:sz w:val="21"/>
-          <w:szCs w:val="21"/>
-        </w:rPr>
-        <w:t>Figma</w:t>
-      </w:r>
-      <w:proofErr w:type="spellEnd"/>
-      <w:r>
-        <w:rPr>
-          <w:rFonts w:ascii="Arial" w:hAnsi="Arial" w:cs="Arial"/>
-          <w:color w:val="1F1F1F"/>
-          <w:sz w:val="21"/>
-          <w:szCs w:val="21"/>
-        </w:rPr>
-        <w:t xml:space="preserve">. Você também aprenderá a usar o </w:t>
-      </w:r>
-      <w:proofErr w:type="spellStart"/>
-      <w:r>
-        <w:rPr>
-          <w:rFonts w:ascii="Arial" w:hAnsi="Arial" w:cs="Arial"/>
-          <w:color w:val="1F1F1F"/>
-          <w:sz w:val="21"/>
-          <w:szCs w:val="21"/>
-        </w:rPr>
-        <w:t>Figma</w:t>
-      </w:r>
-      <w:proofErr w:type="spellEnd"/>
-      <w:r>
-        <w:rPr>
-          <w:rFonts w:ascii="Arial" w:hAnsi="Arial" w:cs="Arial"/>
-          <w:color w:val="1F1F1F"/>
-          <w:sz w:val="21"/>
-          <w:szCs w:val="21"/>
-        </w:rPr>
-        <w:t xml:space="preserve"> da melhor maneira possível. Por fim, você aplicará os Princípios de Gestalt, como similaridade, proximidade e região comum, aos </w:t>
-      </w:r>
-      <w:proofErr w:type="spellStart"/>
-      <w:r>
-        <w:rPr>
-          <w:rFonts w:ascii="Arial" w:hAnsi="Arial" w:cs="Arial"/>
-          <w:color w:val="1F1F1F"/>
-          <w:sz w:val="21"/>
-          <w:szCs w:val="21"/>
-        </w:rPr>
-        <w:t>wireframes</w:t>
-      </w:r>
-      <w:proofErr w:type="spellEnd"/>
-      <w:r>
-        <w:rPr>
-          <w:rFonts w:ascii="Arial" w:hAnsi="Arial" w:cs="Arial"/>
-          <w:color w:val="1F1F1F"/>
-          <w:sz w:val="21"/>
-          <w:szCs w:val="21"/>
-        </w:rPr>
-        <w:t>.</w:t>
-      </w:r>
-    </w:p>
-    <w:p>
-      <w:pPr>
-        <w:pStyle w:val="NormalWeb"/>
-        <w:shd w:val="clear" w:color="auto" w:fill="FFFFFF"/>
-        <w:spacing w:before="0" w:beforeAutospacing="0"/>
-        <w:rPr>
-          <w:rFonts w:ascii="Arial" w:hAnsi="Arial" w:cs="Arial"/>
-          <w:color w:val="1F1F1F"/>
-          <w:sz w:val="21"/>
-          <w:szCs w:val="21"/>
-        </w:rPr>
-      </w:pPr>
-      <w:r>
-        <w:rPr>
-          <w:rStyle w:val="Forte"/>
-          <w:rFonts w:ascii="unset" w:hAnsi="unset" w:cs="Arial"/>
-          <w:color w:val="1F1F1F"/>
-          <w:sz w:val="21"/>
-          <w:szCs w:val="21"/>
-        </w:rPr>
         <w:lastRenderedPageBreak/>
         <w:t xml:space="preserve">Semana 3: Como criar protótipos de baixa fidelidade. </w:t>
       </w:r>
@@ -953,27 +574,7 @@
           <w:sz w:val="21"/>
           <w:szCs w:val="21"/>
         </w:rPr>
-        <w:t xml:space="preserve">Você passou pelos três primeiros estágios do processo de design: empatia, definição e idealização. Agora, você entrará na quarta etapa do processo de design: o protótipo. Primeiro, você criará um protótipo de papel para seu aplicativo móvel. Em seguida, fará a transição para criar um protótipo digital de baixa fidelidade no </w:t>
-      </w:r>
-      <w:proofErr w:type="spellStart"/>
-      <w:r>
-        <w:rPr>
-          <w:rFonts w:ascii="Arial" w:hAnsi="Arial" w:cs="Arial"/>
-          <w:color w:val="1F1F1F"/>
-          <w:sz w:val="21"/>
-          <w:szCs w:val="21"/>
-        </w:rPr>
-        <w:t>Figma</w:t>
-      </w:r>
-      <w:proofErr w:type="spellEnd"/>
-      <w:r>
-        <w:rPr>
-          <w:rFonts w:ascii="Arial" w:hAnsi="Arial" w:cs="Arial"/>
-          <w:color w:val="1F1F1F"/>
-          <w:sz w:val="21"/>
-          <w:szCs w:val="21"/>
-        </w:rPr>
-        <w:t>. Além disso, você vai ver como reconhecer possíveis vieses nos designs e aprender a evitar padrões enganosos.</w:t>
+        <w:t>Você passou pelos três primeiros estágios do processo de design: empatia, definição e idealização. Agora, você entrará na quarta etapa do processo de design: o protótipo. Primeiro, você criará um protótipo de papel para seu aplicativo móvel. Em seguida, fará a transição para criar um protótipo digital de baixa fidelidade no Figma. Além disso, você vai ver como reconhecer possíveis vieses nos designs e aprender a evitar padrões enganosos.</w:t>
       </w:r>
     </w:p>
     <w:p>
@@ -1141,27 +742,7 @@
           <w:sz w:val="21"/>
           <w:szCs w:val="21"/>
         </w:rPr>
-        <w:t xml:space="preserve"> de soluções que atendam às necessidades dos usuários. Você vai criar </w:t>
-      </w:r>
-      <w:proofErr w:type="spellStart"/>
-      <w:r>
-        <w:rPr>
-          <w:rFonts w:ascii="Arial" w:hAnsi="Arial" w:cs="Arial"/>
-          <w:color w:val="1F1F1F"/>
-          <w:sz w:val="21"/>
-          <w:szCs w:val="21"/>
-        </w:rPr>
-        <w:t>wireframes</w:t>
-      </w:r>
-      <w:proofErr w:type="spellEnd"/>
-      <w:r>
-        <w:rPr>
-          <w:rFonts w:ascii="Arial" w:hAnsi="Arial" w:cs="Arial"/>
-          <w:color w:val="1F1F1F"/>
-          <w:sz w:val="21"/>
-          <w:szCs w:val="21"/>
-        </w:rPr>
-        <w:t xml:space="preserve"> e um </w:t>
+        <w:t xml:space="preserve"> de soluções que atendam às necessidades dos usuários. Você vai criar wireframes e um </w:t>
       </w:r>
       <w:r>
         <w:rPr>
@@ -1647,27 +1228,7 @@
           <w:sz w:val="21"/>
           <w:szCs w:val="21"/>
         </w:rPr>
-        <w:t xml:space="preserve">Garantir que grupos </w:t>
-      </w:r>
-      <w:proofErr w:type="spellStart"/>
-      <w:r>
-        <w:rPr>
-          <w:rFonts w:ascii="Arial" w:hAnsi="Arial" w:cs="Arial"/>
-          <w:color w:val="333333"/>
-          <w:sz w:val="21"/>
-          <w:szCs w:val="21"/>
-        </w:rPr>
-        <w:t>sub-representados</w:t>
-      </w:r>
-      <w:proofErr w:type="spellEnd"/>
-      <w:r>
-        <w:rPr>
-          <w:rFonts w:ascii="Arial" w:hAnsi="Arial" w:cs="Arial"/>
-          <w:color w:val="333333"/>
-          <w:sz w:val="21"/>
-          <w:szCs w:val="21"/>
-        </w:rPr>
-        <w:t xml:space="preserve"> e excluídos sejam levados em conta</w:t>
+        <w:t>Garantir que grupos sub-representados e excluídos sejam levados em conta</w:t>
       </w:r>
     </w:p>
     <w:p>
@@ -1708,27 +1269,7 @@
           <w:szCs w:val="21"/>
         </w:rPr>
         <w:lastRenderedPageBreak/>
-        <w:t xml:space="preserve">A acessibilidade no design, especialmente no design focado em equidade, considera todos os aspectos de um produto para garantir que ele seja acessível e justo nos quesitos de gênero, raça e habilidade, particularmente para grupos historicamente </w:t>
-      </w:r>
-      <w:proofErr w:type="spellStart"/>
-      <w:r>
-        <w:rPr>
-          <w:rFonts w:ascii="Arial" w:hAnsi="Arial" w:cs="Arial"/>
-          <w:color w:val="333333"/>
-          <w:sz w:val="21"/>
-          <w:szCs w:val="21"/>
-        </w:rPr>
-        <w:t>sub-representados</w:t>
-      </w:r>
-      <w:proofErr w:type="spellEnd"/>
-      <w:r>
-        <w:rPr>
-          <w:rFonts w:ascii="Arial" w:hAnsi="Arial" w:cs="Arial"/>
-          <w:color w:val="333333"/>
-          <w:sz w:val="21"/>
-          <w:szCs w:val="21"/>
-        </w:rPr>
-        <w:t>.</w:t>
+        <w:t>A acessibilidade no design, especialmente no design focado em equidade, considera todos os aspectos de um produto para garantir que ele seja acessível e justo nos quesitos de gênero, raça e habilidade, particularmente para grupos historicamente sub-representados.</w:t>
       </w:r>
     </w:p>
     <w:p>
@@ -1789,47 +1330,7 @@
           <w:sz w:val="21"/>
           <w:szCs w:val="21"/>
         </w:rPr>
-        <w:t xml:space="preserve">Independentemente de alguém ter uma deficiência ou não, considerar a acessibilidade no design geralmente ajuda todas as pessoas, incluindo aquelas com deficiências temporárias, situacionais ou permanentes. Exemplos de produtos criados para melhorar a experiência do usuário e que resultaram em uma solução que ajuda todas as pessoas incluem </w:t>
-      </w:r>
-      <w:proofErr w:type="spellStart"/>
-      <w:r>
-        <w:rPr>
-          <w:rFonts w:ascii="Arial" w:hAnsi="Arial" w:cs="Arial"/>
-          <w:color w:val="333333"/>
-          <w:sz w:val="21"/>
-          <w:szCs w:val="21"/>
-        </w:rPr>
-        <w:t>closed</w:t>
-      </w:r>
-      <w:proofErr w:type="spellEnd"/>
-      <w:r>
-        <w:rPr>
-          <w:rFonts w:ascii="Arial" w:hAnsi="Arial" w:cs="Arial"/>
-          <w:color w:val="333333"/>
-          <w:sz w:val="21"/>
-          <w:szCs w:val="21"/>
-        </w:rPr>
-        <w:t xml:space="preserve"> </w:t>
-      </w:r>
-      <w:proofErr w:type="spellStart"/>
-      <w:r>
-        <w:rPr>
-          <w:rFonts w:ascii="Arial" w:hAnsi="Arial" w:cs="Arial"/>
-          <w:color w:val="333333"/>
-          <w:sz w:val="21"/>
-          <w:szCs w:val="21"/>
-        </w:rPr>
-        <w:t>caption</w:t>
-      </w:r>
-      <w:proofErr w:type="spellEnd"/>
-      <w:r>
-        <w:rPr>
-          <w:rFonts w:ascii="Arial" w:hAnsi="Arial" w:cs="Arial"/>
-          <w:color w:val="333333"/>
-          <w:sz w:val="21"/>
-          <w:szCs w:val="21"/>
-        </w:rPr>
-        <w:t>, fontes maiores e ferramentas de ampliação.</w:t>
+        <w:t>Independentemente de alguém ter uma deficiência ou não, considerar a acessibilidade no design geralmente ajuda todas as pessoas, incluindo aquelas com deficiências temporárias, situacionais ou permanentes. Exemplos de produtos criados para melhorar a experiência do usuário e que resultaram em uma solução que ajuda todas as pessoas incluem closed caption, fontes maiores e ferramentas de ampliação.</w:t>
       </w:r>
     </w:p>
     <w:p>
@@ -1890,47 +1391,7 @@
           <w:sz w:val="21"/>
           <w:szCs w:val="21"/>
         </w:rPr>
-        <w:t xml:space="preserve">Na comunidade de pessoas com deficiência e como designers de UX, o modelo social de deficiência é definido como uma deficiência causada pela forma como a sociedade é organizada ou como os produtos são projetados, não pela capacidade ou diferença de uma pessoa. Semelhante </w:t>
-      </w:r>
-      <w:proofErr w:type="spellStart"/>
-      <w:r>
-        <w:rPr>
-          <w:rFonts w:ascii="Arial" w:hAnsi="Arial" w:cs="Arial"/>
-          <w:color w:val="333333"/>
-          <w:sz w:val="21"/>
-          <w:szCs w:val="21"/>
-        </w:rPr>
-        <w:t>a</w:t>
-      </w:r>
-      <w:proofErr w:type="spellEnd"/>
-      <w:r>
-        <w:rPr>
-          <w:rFonts w:ascii="Arial" w:hAnsi="Arial" w:cs="Arial"/>
-          <w:color w:val="333333"/>
-          <w:sz w:val="21"/>
-          <w:szCs w:val="21"/>
-        </w:rPr>
-        <w:t xml:space="preserve"> como produtos para pessoas destras são mais comuns do que produtos voltados a pessoas canhotas, designers analisam como um produto precisa ser transformado para atender às necessidades de grupos </w:t>
-      </w:r>
-      <w:proofErr w:type="spellStart"/>
-      <w:r>
-        <w:rPr>
-          <w:rFonts w:ascii="Arial" w:hAnsi="Arial" w:cs="Arial"/>
-          <w:color w:val="333333"/>
-          <w:sz w:val="21"/>
-          <w:szCs w:val="21"/>
-        </w:rPr>
-        <w:t>sub-representados</w:t>
-      </w:r>
-      <w:proofErr w:type="spellEnd"/>
-      <w:r>
-        <w:rPr>
-          <w:rFonts w:ascii="Arial" w:hAnsi="Arial" w:cs="Arial"/>
-          <w:color w:val="333333"/>
-          <w:sz w:val="21"/>
-          <w:szCs w:val="21"/>
-        </w:rPr>
-        <w:t>.</w:t>
+        <w:t>Na comunidade de pessoas com deficiência e como designers de UX, o modelo social de deficiência é definido como uma deficiência causada pela forma como a sociedade é organizada ou como os produtos são projetados, não pela capacidade ou diferença de uma pessoa. Semelhante a como produtos para pessoas destras são mais comuns do que produtos voltados a pessoas canhotas, designers analisam como um produto precisa ser transformado para atender às necessidades de grupos sub-representados.</w:t>
       </w:r>
     </w:p>
     <w:p>
@@ -2607,27 +2068,7 @@
           <w:sz w:val="21"/>
           <w:szCs w:val="21"/>
         </w:rPr>
-        <w:t xml:space="preserve">Um </w:t>
-      </w:r>
-      <w:proofErr w:type="spellStart"/>
-      <w:r>
-        <w:rPr>
-          <w:rFonts w:ascii="Arial" w:hAnsi="Arial" w:cs="Arial"/>
-          <w:color w:val="333333"/>
-          <w:sz w:val="21"/>
-          <w:szCs w:val="21"/>
-        </w:rPr>
-        <w:t>chatbot</w:t>
-      </w:r>
-      <w:proofErr w:type="spellEnd"/>
-      <w:r>
-        <w:rPr>
-          <w:rFonts w:ascii="Arial" w:hAnsi="Arial" w:cs="Arial"/>
-          <w:color w:val="333333"/>
-          <w:sz w:val="21"/>
-          <w:szCs w:val="21"/>
-        </w:rPr>
-        <w:t xml:space="preserve"> automatizado dar a mesma resposta para três perguntas diferentes</w:t>
+        <w:t>Um chatbot automatizado dar a mesma resposta para três perguntas diferentes</w:t>
       </w:r>
     </w:p>
     <w:p>
@@ -3378,25 +2819,14 @@
           <w:szCs w:val="21"/>
         </w:rPr>
       </w:pPr>
-      <w:proofErr w:type="spellStart"/>
-      <w:r>
-        <w:rPr>
-          <w:rFonts w:ascii="Arial" w:hAnsi="Arial" w:cs="Arial"/>
-          <w:color w:val="333333"/>
-          <w:sz w:val="21"/>
-          <w:szCs w:val="21"/>
-        </w:rPr>
-        <w:t>Akiko</w:t>
-      </w:r>
-      <w:proofErr w:type="spellEnd"/>
-      <w:r>
-        <w:rPr>
-          <w:rFonts w:ascii="Arial" w:hAnsi="Arial" w:cs="Arial"/>
-          <w:color w:val="333333"/>
-          <w:sz w:val="21"/>
-          <w:szCs w:val="21"/>
-        </w:rPr>
-        <w:t xml:space="preserve"> é consultora de construção e está construindo um arranha-céus. </w:t>
+      <w:r>
+        <w:rPr>
+          <w:rFonts w:ascii="Arial" w:hAnsi="Arial" w:cs="Arial"/>
+          <w:color w:val="333333"/>
+          <w:sz w:val="21"/>
+          <w:szCs w:val="21"/>
+        </w:rPr>
+        <w:t xml:space="preserve">Akiko é consultora de construção e está construindo um arranha-céus. </w:t>
       </w:r>
     </w:p>
     <w:p>
@@ -3431,57 +2861,35 @@
           <w:szCs w:val="21"/>
         </w:rPr>
       </w:pPr>
-      <w:proofErr w:type="spellStart"/>
-      <w:r>
-        <w:rPr>
-          <w:rFonts w:ascii="Arial" w:hAnsi="Arial" w:cs="Arial"/>
-          <w:color w:val="333333"/>
-          <w:sz w:val="21"/>
-          <w:szCs w:val="21"/>
-        </w:rPr>
-        <w:t>Angelo</w:t>
-      </w:r>
-      <w:proofErr w:type="spellEnd"/>
-      <w:r>
-        <w:rPr>
-          <w:rFonts w:ascii="Arial" w:hAnsi="Arial" w:cs="Arial"/>
-          <w:color w:val="333333"/>
-          <w:sz w:val="21"/>
-          <w:szCs w:val="21"/>
-        </w:rPr>
-        <w:t xml:space="preserve"> precisa de uma caixa de ferramentas e telhas para consertar um vazamento no telhado.</w:t>
-      </w:r>
-    </w:p>
-    <w:p>
-      <w:pPr>
-        <w:pStyle w:val="NormalWeb"/>
-        <w:spacing w:before="0" w:beforeAutospacing="0" w:after="0" w:afterAutospacing="0"/>
-        <w:rPr>
-          <w:rFonts w:ascii="Arial" w:hAnsi="Arial" w:cs="Arial"/>
-          <w:color w:val="333333"/>
-          <w:sz w:val="21"/>
-          <w:szCs w:val="21"/>
-        </w:rPr>
-      </w:pPr>
-      <w:proofErr w:type="spellStart"/>
-      <w:r>
-        <w:rPr>
-          <w:rFonts w:ascii="Arial" w:hAnsi="Arial" w:cs="Arial"/>
-          <w:color w:val="333333"/>
-          <w:sz w:val="21"/>
-          <w:szCs w:val="21"/>
-        </w:rPr>
-        <w:t>Bella</w:t>
-      </w:r>
-      <w:proofErr w:type="spellEnd"/>
-      <w:r>
-        <w:rPr>
-          <w:rFonts w:ascii="Arial" w:hAnsi="Arial" w:cs="Arial"/>
-          <w:color w:val="333333"/>
-          <w:sz w:val="21"/>
-          <w:szCs w:val="21"/>
-        </w:rPr>
-        <w:t xml:space="preserve"> é coreógrafa de dança e precisa criar um vídeo de ensaio porque alguns dos alunos têm aula durante o dia e não podem assistir às aulas pessoalmente.</w:t>
+      <w:r>
+        <w:rPr>
+          <w:rFonts w:ascii="Arial" w:hAnsi="Arial" w:cs="Arial"/>
+          <w:color w:val="333333"/>
+          <w:sz w:val="21"/>
+          <w:szCs w:val="21"/>
+        </w:rPr>
+        <w:t>Angelo precisa de uma caixa de ferramentas e telhas para consertar um vazamento no telhado.</w:t>
+      </w:r>
+    </w:p>
+    <w:p>
+      <w:pPr>
+        <w:pStyle w:val="NormalWeb"/>
+        <w:spacing w:before="0" w:beforeAutospacing="0" w:after="0" w:afterAutospacing="0"/>
+        <w:rPr>
+          <w:rFonts w:ascii="Arial" w:hAnsi="Arial" w:cs="Arial"/>
+          <w:color w:val="333333"/>
+          <w:sz w:val="21"/>
+          <w:szCs w:val="21"/>
+        </w:rPr>
+      </w:pPr>
+      <w:r>
+        <w:rPr>
+          <w:rFonts w:ascii="Arial" w:hAnsi="Arial" w:cs="Arial"/>
+          <w:color w:val="333333"/>
+          <w:sz w:val="21"/>
+          <w:szCs w:val="21"/>
+        </w:rPr>
+        <w:t>Bella é coreógrafa de dança e precisa criar um vídeo de ensaio porque alguns dos alunos têm aula durante o dia e não podem assistir às aulas pessoalmente.</w:t>
       </w:r>
     </w:p>
     <w:p>
@@ -4415,27 +3823,7 @@
           <w:sz w:val="21"/>
           <w:szCs w:val="21"/>
         </w:rPr>
-        <w:t xml:space="preserve"> do Nielsen Norman </w:t>
-      </w:r>
-      <w:proofErr w:type="spellStart"/>
-      <w:r>
-        <w:rPr>
-          <w:rFonts w:ascii="Arial" w:hAnsi="Arial" w:cs="Arial"/>
-          <w:color w:val="1F1F1F"/>
-          <w:sz w:val="21"/>
-          <w:szCs w:val="21"/>
-        </w:rPr>
-        <w:t>Group</w:t>
-      </w:r>
-      <w:proofErr w:type="spellEnd"/>
-      <w:r>
-        <w:rPr>
-          <w:rFonts w:ascii="Arial" w:hAnsi="Arial" w:cs="Arial"/>
-          <w:color w:val="1F1F1F"/>
-          <w:sz w:val="21"/>
-          <w:szCs w:val="21"/>
-        </w:rPr>
-        <w:t>.</w:t>
+        <w:t xml:space="preserve"> do Nielsen Norman Group.</w:t>
       </w:r>
     </w:p>
     <w:p/>
@@ -4477,47 +3865,7 @@
           <w:sz w:val="21"/>
           <w:szCs w:val="21"/>
         </w:rPr>
-        <w:t xml:space="preserve">À medida que você se prepara para criar </w:t>
-      </w:r>
-      <w:proofErr w:type="spellStart"/>
-      <w:r>
-        <w:rPr>
-          <w:rFonts w:ascii="Arial" w:hAnsi="Arial" w:cs="Arial"/>
-          <w:color w:val="1F1F1F"/>
-          <w:sz w:val="21"/>
-          <w:szCs w:val="21"/>
-        </w:rPr>
-        <w:t>storyboards</w:t>
-      </w:r>
-      <w:proofErr w:type="spellEnd"/>
-      <w:r>
-        <w:rPr>
-          <w:rFonts w:ascii="Arial" w:hAnsi="Arial" w:cs="Arial"/>
-          <w:color w:val="1F1F1F"/>
-          <w:sz w:val="21"/>
-          <w:szCs w:val="21"/>
-        </w:rPr>
-        <w:t xml:space="preserve"> e </w:t>
-      </w:r>
-      <w:proofErr w:type="spellStart"/>
-      <w:r>
-        <w:rPr>
-          <w:rFonts w:ascii="Arial" w:hAnsi="Arial" w:cs="Arial"/>
-          <w:color w:val="1F1F1F"/>
-          <w:sz w:val="21"/>
-          <w:szCs w:val="21"/>
-        </w:rPr>
-        <w:t>wireframes</w:t>
-      </w:r>
-      <w:proofErr w:type="spellEnd"/>
-      <w:r>
-        <w:rPr>
-          <w:rFonts w:ascii="Arial" w:hAnsi="Arial" w:cs="Arial"/>
-          <w:color w:val="1F1F1F"/>
-          <w:sz w:val="21"/>
-          <w:szCs w:val="21"/>
-        </w:rPr>
-        <w:t xml:space="preserve"> neste curso, é necessário definir uma declaração de problema para seu aplicativo móvel. Lembre-se: uma </w:t>
+        <w:t xml:space="preserve">À medida que você se prepara para criar storyboards e wireframes neste curso, é necessário definir uma declaração de problema para seu aplicativo móvel. Lembre-se: uma </w:t>
       </w:r>
       <w:r>
         <w:rPr>
@@ -4692,27 +4040,7 @@
           <w:sz w:val="21"/>
           <w:szCs w:val="21"/>
         </w:rPr>
-        <w:t xml:space="preserve">Aí está: uma declaração de problema! Essa declaração de problema apresenta claramente as informações necessárias para saber quem é o usuário e como nosso design pode ajudar a resolver o problema. Conforme você começar a ter ideias e criar </w:t>
-      </w:r>
-      <w:proofErr w:type="spellStart"/>
-      <w:r>
-        <w:rPr>
-          <w:rFonts w:ascii="Arial" w:hAnsi="Arial" w:cs="Arial"/>
-          <w:color w:val="1F1F1F"/>
-          <w:sz w:val="21"/>
-          <w:szCs w:val="21"/>
-        </w:rPr>
-        <w:t>wireframes</w:t>
-      </w:r>
-      <w:proofErr w:type="spellEnd"/>
-      <w:r>
-        <w:rPr>
-          <w:rFonts w:ascii="Arial" w:hAnsi="Arial" w:cs="Arial"/>
-          <w:color w:val="1F1F1F"/>
-          <w:sz w:val="21"/>
-          <w:szCs w:val="21"/>
-        </w:rPr>
-        <w:t xml:space="preserve"> para </w:t>
+        <w:t xml:space="preserve">Aí está: uma declaração de problema! Essa declaração de problema apresenta claramente as informações necessárias para saber quem é o usuário e como nosso design pode ajudar a resolver o problema. Conforme você começar a ter ideias e criar wireframes para </w:t>
       </w:r>
       <w:r>
         <w:rPr>
@@ -4722,27 +4050,7 @@
           <w:szCs w:val="21"/>
         </w:rPr>
         <w:lastRenderedPageBreak/>
-        <w:t xml:space="preserve">os designs dos </w:t>
-      </w:r>
-      <w:proofErr w:type="spellStart"/>
-      <w:r>
-        <w:rPr>
-          <w:rFonts w:ascii="Arial" w:hAnsi="Arial" w:cs="Arial"/>
-          <w:color w:val="1F1F1F"/>
-          <w:sz w:val="21"/>
-          <w:szCs w:val="21"/>
-        </w:rPr>
-        <w:t>sues</w:t>
-      </w:r>
-      <w:proofErr w:type="spellEnd"/>
-      <w:r>
-        <w:rPr>
-          <w:rFonts w:ascii="Arial" w:hAnsi="Arial" w:cs="Arial"/>
-          <w:color w:val="1F1F1F"/>
-          <w:sz w:val="21"/>
-          <w:szCs w:val="21"/>
-        </w:rPr>
-        <w:t xml:space="preserve"> aplicativos, continue revendo as declarações de problemas criadas para que os designs atendam às necessidades importantes do usuário.  </w:t>
+        <w:t>os designs dos sues aplicativos, continue revendo as declarações de problemas criadas para que os designs atendam às necessidades importantes do usuário.  </w:t>
       </w:r>
     </w:p>
     <w:p/>
@@ -5790,6 +5098,21 @@
           <w:shd w:val="clear" w:color="auto" w:fill="FFFFFF"/>
         </w:rPr>
         <w:t>s</w:t>
+      </w:r>
+      <w:r>
+        <w:rPr>
+          <w:rStyle w:val="nfase"/>
+          <w:rFonts w:ascii="Source Sans Pro" w:hAnsi="Source Sans Pro"/>
+          <w:b/>
+          <w:bCs/>
+          <w:i w:val="0"/>
+          <w:iCs w:val="0"/>
+          <w:color w:val="FF0000"/>
+          <w:sz w:val="28"/>
+          <w:szCs w:val="28"/>
+          <w:shd w:val="clear" w:color="auto" w:fill="FFFFFF"/>
+        </w:rPr>
+        <w:t>, assim o usuário poderá lembrar quais jogos jogou</w:t>
       </w:r>
       <w:r>
         <w:rPr>

</xml_diff>